<commit_message>
implemented fixes for reading custom DESeq data; extended thesis outline
</commit_message>
<xml_diff>
--- a/notes/thesis_outline.docx
+++ b/notes/thesis_outline.docx
@@ -50,6 +50,12 @@
           <w:rFonts w:ascii="Times" w:hAnsi="Times"/>
         </w:rPr>
       </w:pPr>
+      <w:r>
+        <w:rPr>
+          <w:rFonts w:ascii="Times" w:hAnsi="Times"/>
+        </w:rPr>
+        <w:tab/>
+      </w:r>
     </w:p>
     <w:p>
       <w:pPr>
@@ -63,19 +69,6 @@
           <w:b/>
         </w:rPr>
         <w:t>Foreword</w:t>
-      </w:r>
-      <w:r>
-        <w:rPr>
-          <w:rFonts w:ascii="Times" w:hAnsi="Times"/>
-        </w:rPr>
-        <w:t xml:space="preserve"> </w:t>
-      </w:r>
-      <w:r>
-        <w:rPr>
-          <w:rFonts w:ascii="Times" w:hAnsi="Times"/>
-          <w:color w:val="999999"/>
-        </w:rPr>
-        <w:t>(Motivation, personal context)</w:t>
       </w:r>
     </w:p>
     <w:p>
@@ -110,19 +103,6 @@
         </w:rPr>
         <w:t>Abstract</w:t>
       </w:r>
-      <w:r>
-        <w:rPr>
-          <w:rFonts w:ascii="Times" w:hAnsi="Times"/>
-        </w:rPr>
-        <w:t xml:space="preserve"> </w:t>
-      </w:r>
-      <w:r>
-        <w:rPr>
-          <w:rFonts w:ascii="Times" w:hAnsi="Times"/>
-          <w:color w:val="999999"/>
-        </w:rPr>
-        <w:t>(main objective, result and scope)</w:t>
-      </w:r>
     </w:p>
     <w:p>
       <w:pPr>
@@ -152,19 +132,52 @@
         </w:rPr>
         <w:t>Introduction</w:t>
       </w:r>
-      <w:r>
+    </w:p>
+    <w:p>
+      <w:pPr>
+        <w:numPr>
+          <w:ilvl w:val="1"/>
+          <w:numId w:val="3"/>
+        </w:numPr>
         <w:rPr>
           <w:rFonts w:ascii="Times" w:hAnsi="Times"/>
           <w:color w:val="000000"/>
         </w:rPr>
+      </w:pPr>
+      <w:r>
+        <w:rPr>
+          <w:rFonts w:ascii="Times" w:hAnsi="Times"/>
+          <w:color w:val="000000"/>
+        </w:rPr>
+        <w:t xml:space="preserve">Understanding biological interactions using </w:t>
+      </w:r>
+      <w:r>
+        <w:rPr>
+          <w:rFonts w:ascii="Times" w:hAnsi="Times"/>
+          <w:color w:val="000000"/>
+        </w:rPr>
+        <w:t>networks</w:t>
+      </w:r>
+      <w:r>
+        <w:rPr>
+          <w:rFonts w:ascii="Times" w:hAnsi="Times"/>
+          <w:color w:val="000000"/>
+        </w:rPr>
         <w:t xml:space="preserve"> </w:t>
       </w:r>
       <w:r>
         <w:rPr>
           <w:rFonts w:ascii="Times" w:hAnsi="Times"/>
-          <w:color w:val="999999"/>
-        </w:rPr>
-        <w:t>(Objectives, global approach)</w:t>
+          <w:color w:val="B2B2B2"/>
+        </w:rPr>
+        <w:t>(s</w:t>
+      </w:r>
+      <w:r>
+        <w:rPr>
+          <w:rFonts w:ascii="Times" w:hAnsi="Times"/>
+          <w:color w:val="B2B2B2"/>
+        </w:rPr>
+        <w:t>ubject and interest of work)</w:t>
       </w:r>
     </w:p>
     <w:p>
@@ -175,109 +188,270 @@
         </w:numPr>
         <w:rPr>
           <w:rFonts w:ascii="Times" w:hAnsi="Times"/>
-          <w:color w:val="000000"/>
-        </w:rPr>
-      </w:pPr>
-      <w:r>
-        <w:rPr>
-          <w:rFonts w:ascii="Times" w:hAnsi="Times"/>
-          <w:color w:val="000000"/>
-        </w:rPr>
-        <w:t>Motivation</w:t>
-      </w:r>
-      <w:r>
-        <w:rPr>
-          <w:rFonts w:ascii="Times" w:hAnsi="Times"/>
-          <w:color w:val="000000"/>
-        </w:rPr>
-        <w:t xml:space="preserve"> to work with b</w:t>
-      </w:r>
-      <w:r>
-        <w:rPr>
-          <w:rFonts w:ascii="Times" w:hAnsi="Times"/>
-          <w:color w:val="000000"/>
-        </w:rPr>
-        <w:t>iological networks</w:t>
-      </w:r>
-      <w:r>
-        <w:rPr>
-          <w:rFonts w:ascii="Times" w:hAnsi="Times"/>
-          <w:color w:val="000000"/>
+        </w:rPr>
+      </w:pPr>
+      <w:r>
+        <w:rPr>
+          <w:rFonts w:ascii="Times" w:hAnsi="Times"/>
+        </w:rPr>
+        <w:t>B</w:t>
+      </w:r>
+      <w:r>
+        <w:rPr>
+          <w:rFonts w:ascii="Times" w:hAnsi="Times"/>
+        </w:rPr>
+        <w:t>ackground in immunology</w:t>
+      </w:r>
+    </w:p>
+    <w:p>
+      <w:pPr>
+        <w:numPr>
+          <w:ilvl w:val="2"/>
+          <w:numId w:val="3"/>
+        </w:numPr>
+        <w:rPr>
+          <w:rFonts w:ascii="Times" w:hAnsi="Times"/>
+        </w:rPr>
+      </w:pPr>
+      <w:r>
+        <w:rPr>
+          <w:rFonts w:ascii="Times" w:hAnsi="Times"/>
+        </w:rPr>
+        <w:t xml:space="preserve">The role of </w:t>
+      </w:r>
+      <w:r>
+        <w:rPr>
+          <w:rFonts w:ascii="Times" w:hAnsi="Times"/>
+        </w:rPr>
+        <w:t xml:space="preserve">CD4+ T helper </w:t>
+      </w:r>
+      <w:r>
+        <w:rPr>
+          <w:rFonts w:ascii="Times" w:hAnsi="Times"/>
+        </w:rPr>
+        <w:t>cells in the immune system</w:t>
+      </w:r>
+    </w:p>
+    <w:p>
+      <w:pPr>
+        <w:numPr>
+          <w:ilvl w:val="2"/>
+          <w:numId w:val="3"/>
+        </w:numPr>
+        <w:rPr>
+          <w:rFonts w:ascii="Times" w:hAnsi="Times"/>
+        </w:rPr>
+      </w:pPr>
+      <w:r>
+        <w:rPr>
+          <w:rFonts w:ascii="Times" w:hAnsi="Times"/>
+        </w:rPr>
+        <w:t>Transcription factors and their regulatory interactions</w:t>
+      </w:r>
+    </w:p>
+    <w:p>
+      <w:pPr>
+        <w:numPr>
+          <w:ilvl w:val="1"/>
+          <w:numId w:val="3"/>
+        </w:numPr>
+        <w:rPr>
+          <w:rFonts w:ascii="Times" w:hAnsi="Times"/>
+        </w:rPr>
+      </w:pPr>
+      <w:r>
+        <w:rPr>
+          <w:rFonts w:ascii="Times" w:hAnsi="Times"/>
+        </w:rPr>
+        <w:t>High-throughput data and the analysis of transcription factor activity</w:t>
+      </w:r>
+    </w:p>
+    <w:p>
+      <w:pPr>
+        <w:numPr>
+          <w:ilvl w:val="2"/>
+          <w:numId w:val="3"/>
+        </w:numPr>
+        <w:rPr>
+          <w:rFonts w:ascii="Times" w:hAnsi="Times"/>
+        </w:rPr>
+      </w:pPr>
+      <w:r>
+        <w:rPr>
+          <w:rFonts w:ascii="Times" w:hAnsi="Times"/>
+        </w:rPr>
+        <w:t>ChIP-seq for analysis of direct transcription factor targets</w:t>
+      </w:r>
+    </w:p>
+    <w:p>
+      <w:pPr>
+        <w:numPr>
+          <w:ilvl w:val="2"/>
+          <w:numId w:val="3"/>
+        </w:numPr>
+        <w:rPr>
+          <w:rFonts w:ascii="Times" w:hAnsi="Times"/>
+        </w:rPr>
+      </w:pPr>
+      <w:r>
+        <w:rPr>
+          <w:rFonts w:ascii="Times" w:hAnsi="Times"/>
+        </w:rPr>
+        <w:t>RNA-seq / DESeq for analysis of functional targets</w:t>
+      </w:r>
+    </w:p>
+    <w:p>
+      <w:pPr>
+        <w:numPr>
+          <w:ilvl w:val="1"/>
+          <w:numId w:val="3"/>
+        </w:numPr>
+        <w:rPr>
+          <w:rFonts w:ascii="Times" w:hAnsi="Times"/>
+        </w:rPr>
+      </w:pPr>
+      <w:r>
+        <w:rPr>
+          <w:rFonts w:ascii="Times" w:hAnsi="Times"/>
+        </w:rPr>
+        <w:t>State of Research</w:t>
+      </w:r>
+      <w:r>
+        <w:rPr>
+          <w:rFonts w:ascii="Times" w:hAnsi="Times"/>
         </w:rPr>
         <w:t xml:space="preserve"> </w:t>
       </w:r>
       <w:r>
         <w:rPr>
           <w:rFonts w:ascii="Times" w:hAnsi="Times"/>
-          <w:color w:val="B2B2B2"/>
-        </w:rPr>
-        <w:t>(Subject and interest of work)</w:t>
-      </w:r>
-    </w:p>
-    <w:p>
-      <w:pPr>
-        <w:numPr>
-          <w:ilvl w:val="1"/>
-          <w:numId w:val="3"/>
-        </w:numPr>
-        <w:rPr>
-          <w:rFonts w:ascii="Times" w:hAnsi="Times"/>
-        </w:rPr>
-      </w:pPr>
-      <w:r>
-        <w:rPr>
-          <w:rFonts w:ascii="Times" w:hAnsi="Times"/>
-        </w:rPr>
-        <w:t>Biological background in immunology</w:t>
-      </w:r>
-    </w:p>
-    <w:p>
-      <w:pPr>
-        <w:numPr>
-          <w:ilvl w:val="2"/>
-          <w:numId w:val="3"/>
-        </w:numPr>
-        <w:rPr>
-          <w:rFonts w:ascii="Times" w:hAnsi="Times"/>
-        </w:rPr>
-      </w:pPr>
-      <w:r>
-        <w:rPr>
-          <w:rFonts w:ascii="Times" w:hAnsi="Times"/>
-        </w:rPr>
-        <w:t xml:space="preserve">The role of </w:t>
-      </w:r>
-      <w:r>
-        <w:rPr>
-          <w:rFonts w:ascii="Times" w:hAnsi="Times"/>
-        </w:rPr>
-        <w:t xml:space="preserve">CD4+ T helper </w:t>
+          <w:color w:val="A6A6A6" w:themeColor="background1" w:themeShade="A6"/>
+        </w:rPr>
+        <w:t>(foundation for project)</w:t>
+      </w:r>
+    </w:p>
+    <w:p>
+      <w:pPr>
+        <w:numPr>
+          <w:ilvl w:val="2"/>
+          <w:numId w:val="3"/>
+        </w:numPr>
+        <w:rPr>
+          <w:rFonts w:ascii="Times" w:hAnsi="Times"/>
+          <w:color w:val="A6A6A6" w:themeColor="background1" w:themeShade="A6"/>
+        </w:rPr>
+      </w:pPr>
+      <w:r>
+        <w:rPr>
+          <w:rFonts w:ascii="Times" w:hAnsi="Times"/>
+        </w:rPr>
+        <w:t>The foundation</w:t>
+      </w:r>
+      <w:r>
+        <w:rPr>
+          <w:rFonts w:ascii="Times" w:hAnsi="Times"/>
+        </w:rPr>
+        <w:t xml:space="preserve"> for reproducible methods for network analysis of high-throughput genomic data </w:t>
+      </w:r>
+      <w:r>
+        <w:rPr>
+          <w:rFonts w:ascii="Times" w:hAnsi="Times"/>
+          <w:color w:val="A6A6A6" w:themeColor="background1" w:themeShade="A6"/>
+        </w:rPr>
+        <w:t>(</w:t>
+      </w:r>
+      <w:r>
+        <w:rPr>
+          <w:rFonts w:ascii="Times" w:hAnsi="Times"/>
+          <w:color w:val="A6A6A6" w:themeColor="background1" w:themeShade="A6"/>
+        </w:rPr>
+        <w:t xml:space="preserve">summary of </w:t>
+      </w:r>
+      <w:proofErr w:type="spellStart"/>
+      <w:r>
+        <w:rPr>
+          <w:rFonts w:ascii="Times" w:hAnsi="Times"/>
+          <w:color w:val="A6A6A6" w:themeColor="background1" w:themeShade="A6"/>
+        </w:rPr>
+        <w:t>Ciofiani</w:t>
+      </w:r>
+      <w:proofErr w:type="spellEnd"/>
+      <w:r>
+        <w:rPr>
+          <w:rFonts w:ascii="Times" w:hAnsi="Times"/>
+          <w:color w:val="A6A6A6" w:themeColor="background1" w:themeShade="A6"/>
+        </w:rPr>
+        <w:t xml:space="preserve"> 2012 paper)</w:t>
+      </w:r>
+    </w:p>
+    <w:p>
+      <w:pPr>
+        <w:numPr>
+          <w:ilvl w:val="2"/>
+          <w:numId w:val="3"/>
+        </w:numPr>
+        <w:rPr>
+          <w:rFonts w:ascii="Times" w:hAnsi="Times"/>
+        </w:rPr>
+      </w:pPr>
+      <w:r>
+        <w:rPr>
+          <w:rFonts w:ascii="Times" w:hAnsi="Times"/>
+        </w:rPr>
+        <w:t xml:space="preserve">Processing called peaks from ChIP-seq analysis </w:t>
+      </w:r>
+      <w:r>
+        <w:rPr>
+          <w:rFonts w:ascii="Times" w:hAnsi="Times"/>
+          <w:color w:val="A6A6A6" w:themeColor="background1" w:themeShade="A6"/>
+        </w:rPr>
+        <w:t>(Poisson model)</w:t>
+      </w:r>
+    </w:p>
+    <w:p>
+      <w:pPr>
+        <w:numPr>
+          <w:ilvl w:val="2"/>
+          <w:numId w:val="3"/>
+        </w:numPr>
+        <w:rPr>
+          <w:rFonts w:ascii="Times" w:hAnsi="Times"/>
+        </w:rPr>
+      </w:pPr>
+      <w:r>
+        <w:rPr>
+          <w:rFonts w:ascii="Times" w:hAnsi="Times"/>
+        </w:rPr>
+        <w:t xml:space="preserve">Combination of different NGS data types </w:t>
+      </w:r>
+      <w:r>
+        <w:rPr>
+          <w:rFonts w:ascii="Times" w:hAnsi="Times"/>
+          <w:color w:val="A6A6A6" w:themeColor="background1" w:themeShade="A6"/>
+        </w:rPr>
+        <w:t>(idea, purpose)</w:t>
+      </w:r>
+    </w:p>
+    <w:p>
+      <w:pPr>
+        <w:numPr>
+          <w:ilvl w:val="0"/>
+          <w:numId w:val="3"/>
+        </w:numPr>
+        <w:rPr>
+          <w:rFonts w:ascii="Times" w:hAnsi="Times"/>
+          <w:b/>
+        </w:rPr>
+      </w:pPr>
+      <w:r>
+        <w:rPr>
+          <w:rFonts w:ascii="Times" w:hAnsi="Times"/>
+          <w:b/>
+        </w:rPr>
+        <w:t>Methods</w:t>
       </w:r>
       <w:bookmarkStart w:id="0" w:name="_GoBack"/>
       <w:bookmarkEnd w:id="0"/>
-      <w:r>
-        <w:rPr>
-          <w:rFonts w:ascii="Times" w:hAnsi="Times"/>
-        </w:rPr>
-        <w:t>cells in the immune system</w:t>
-      </w:r>
-    </w:p>
-    <w:p>
-      <w:pPr>
-        <w:numPr>
-          <w:ilvl w:val="2"/>
-          <w:numId w:val="3"/>
-        </w:numPr>
-        <w:rPr>
-          <w:rFonts w:ascii="Times" w:hAnsi="Times"/>
-        </w:rPr>
-      </w:pPr>
-      <w:r>
-        <w:rPr>
-          <w:rFonts w:ascii="Times" w:hAnsi="Times"/>
-        </w:rPr>
-        <w:t>Transcription factors and their regulatory interactions</w:t>
-      </w:r>
     </w:p>
     <w:p>
       <w:pPr>
@@ -293,41 +467,7 @@
         <w:rPr>
           <w:rFonts w:ascii="Times" w:hAnsi="Times"/>
         </w:rPr>
-        <w:t>High-throughput data and the analysis of transcription factor activity</w:t>
-      </w:r>
-    </w:p>
-    <w:p>
-      <w:pPr>
-        <w:numPr>
-          <w:ilvl w:val="2"/>
-          <w:numId w:val="3"/>
-        </w:numPr>
-        <w:rPr>
-          <w:rFonts w:ascii="Times" w:hAnsi="Times"/>
-        </w:rPr>
-      </w:pPr>
-      <w:r>
-        <w:rPr>
-          <w:rFonts w:ascii="Times" w:hAnsi="Times"/>
-        </w:rPr>
-        <w:t>ChIP-seq for analysis of direct transcription factor targets</w:t>
-      </w:r>
-    </w:p>
-    <w:p>
-      <w:pPr>
-        <w:numPr>
-          <w:ilvl w:val="2"/>
-          <w:numId w:val="3"/>
-        </w:numPr>
-        <w:rPr>
-          <w:rFonts w:ascii="Times" w:hAnsi="Times"/>
-        </w:rPr>
-      </w:pPr>
-      <w:r>
-        <w:rPr>
-          <w:rFonts w:ascii="Times" w:hAnsi="Times"/>
-        </w:rPr>
-        <w:t>RNA-seq / DESeq for analysis of functional targets</w:t>
+        <w:t>Software environment (R, git, bash)</w:t>
       </w:r>
     </w:p>
     <w:p>
@@ -344,7 +484,461 @@
         <w:rPr>
           <w:rFonts w:ascii="Times" w:hAnsi="Times"/>
         </w:rPr>
-        <w:t>State of Research</w:t>
+        <w:t>Initial p</w:t>
+      </w:r>
+      <w:r>
+        <w:rPr>
+          <w:rFonts w:ascii="Times" w:hAnsi="Times"/>
+        </w:rPr>
+        <w:t>roject setup</w:t>
+      </w:r>
+    </w:p>
+    <w:p>
+      <w:pPr>
+        <w:numPr>
+          <w:ilvl w:val="2"/>
+          <w:numId w:val="3"/>
+        </w:numPr>
+        <w:rPr>
+          <w:rFonts w:ascii="Times" w:hAnsi="Times"/>
+        </w:rPr>
+      </w:pPr>
+      <w:r>
+        <w:rPr>
+          <w:rFonts w:ascii="Times" w:hAnsi="Times"/>
+        </w:rPr>
+        <w:t>Setup script and project s</w:t>
+      </w:r>
+      <w:r>
+        <w:rPr>
+          <w:rFonts w:ascii="Times" w:hAnsi="Times"/>
+        </w:rPr>
+        <w:t>tructure</w:t>
+      </w:r>
+    </w:p>
+    <w:p>
+      <w:pPr>
+        <w:numPr>
+          <w:ilvl w:val="2"/>
+          <w:numId w:val="3"/>
+        </w:numPr>
+        <w:rPr>
+          <w:rFonts w:ascii="Times" w:hAnsi="Times"/>
+        </w:rPr>
+      </w:pPr>
+      <w:r>
+        <w:rPr>
+          <w:rFonts w:ascii="Times" w:hAnsi="Times"/>
+        </w:rPr>
+        <w:t>Usability and reproducibility</w:t>
+      </w:r>
+      <w:r>
+        <w:rPr>
+          <w:rFonts w:ascii="Times" w:hAnsi="Times"/>
+        </w:rPr>
+        <w:tab/>
+      </w:r>
+      <w:r>
+        <w:rPr>
+          <w:rFonts w:ascii="Times" w:hAnsi="Times"/>
+        </w:rPr>
+        <w:tab/>
+      </w:r>
+    </w:p>
+    <w:p>
+      <w:pPr>
+        <w:numPr>
+          <w:ilvl w:val="1"/>
+          <w:numId w:val="3"/>
+        </w:numPr>
+        <w:rPr>
+          <w:rFonts w:ascii="Times" w:hAnsi="Times"/>
+        </w:rPr>
+      </w:pPr>
+      <w:r>
+        <w:rPr>
+          <w:rFonts w:ascii="Times" w:hAnsi="Times"/>
+        </w:rPr>
+        <w:t>Network generation algorithm</w:t>
+      </w:r>
+    </w:p>
+    <w:p>
+      <w:pPr>
+        <w:numPr>
+          <w:ilvl w:val="2"/>
+          <w:numId w:val="3"/>
+        </w:numPr>
+        <w:rPr>
+          <w:rFonts w:ascii="Times" w:hAnsi="Times"/>
+        </w:rPr>
+      </w:pPr>
+      <w:r>
+        <w:rPr>
+          <w:rFonts w:ascii="Times" w:hAnsi="Times"/>
+        </w:rPr>
+        <w:t>Initial parsing and processing</w:t>
+      </w:r>
+    </w:p>
+    <w:p>
+      <w:pPr>
+        <w:numPr>
+          <w:ilvl w:val="2"/>
+          <w:numId w:val="3"/>
+        </w:numPr>
+        <w:rPr>
+          <w:rFonts w:ascii="Times" w:hAnsi="Times"/>
+        </w:rPr>
+      </w:pPr>
+      <w:r>
+        <w:rPr>
+          <w:rFonts w:ascii="Times" w:hAnsi="Times"/>
+        </w:rPr>
+        <w:t>Filtering of target genes</w:t>
+      </w:r>
+    </w:p>
+    <w:p>
+      <w:pPr>
+        <w:numPr>
+          <w:ilvl w:val="2"/>
+          <w:numId w:val="3"/>
+        </w:numPr>
+        <w:rPr>
+          <w:rFonts w:ascii="Times" w:hAnsi="Times"/>
+        </w:rPr>
+      </w:pPr>
+      <w:r>
+        <w:rPr>
+          <w:rFonts w:ascii="Times" w:hAnsi="Times"/>
+        </w:rPr>
+        <w:t>Distinction of activator and repressor matrices</w:t>
+      </w:r>
+    </w:p>
+    <w:p>
+      <w:pPr>
+        <w:numPr>
+          <w:ilvl w:val="2"/>
+          <w:numId w:val="3"/>
+        </w:numPr>
+        <w:rPr>
+          <w:rFonts w:ascii="Times" w:hAnsi="Times"/>
+        </w:rPr>
+      </w:pPr>
+      <w:r>
+        <w:rPr>
+          <w:rFonts w:ascii="Times" w:hAnsi="Times"/>
+        </w:rPr>
+        <w:t>Data integration by quantile ranking</w:t>
+      </w:r>
+    </w:p>
+    <w:p>
+      <w:pPr>
+        <w:numPr>
+          <w:ilvl w:val="2"/>
+          <w:numId w:val="3"/>
+        </w:numPr>
+        <w:rPr>
+          <w:rFonts w:ascii="Times" w:hAnsi="Times"/>
+        </w:rPr>
+      </w:pPr>
+      <w:r>
+        <w:rPr>
+          <w:rFonts w:ascii="Times" w:hAnsi="Times"/>
+        </w:rPr>
+        <w:t>Combination of ranked matrices</w:t>
+      </w:r>
+      <w:r>
+        <w:rPr>
+          <w:rFonts w:ascii="Times" w:hAnsi="Times"/>
+        </w:rPr>
+        <w:t xml:space="preserve"> for each data type</w:t>
+      </w:r>
+    </w:p>
+    <w:p>
+      <w:pPr>
+        <w:numPr>
+          <w:ilvl w:val="2"/>
+          <w:numId w:val="3"/>
+        </w:numPr>
+        <w:rPr>
+          <w:rFonts w:ascii="Times" w:hAnsi="Times"/>
+        </w:rPr>
+      </w:pPr>
+      <w:r>
+        <w:rPr>
+          <w:rFonts w:ascii="Times" w:hAnsi="Times"/>
+        </w:rPr>
+        <w:t>Extraction of</w:t>
+      </w:r>
+      <w:r>
+        <w:rPr>
+          <w:rFonts w:ascii="Times" w:hAnsi="Times"/>
+        </w:rPr>
+        <w:t xml:space="preserve"> activating or repressing interactions</w:t>
+      </w:r>
+      <w:r>
+        <w:rPr>
+          <w:rFonts w:ascii="Times" w:hAnsi="Times"/>
+        </w:rPr>
+        <w:t xml:space="preserve"> from DESeq</w:t>
+      </w:r>
+      <w:r>
+        <w:rPr>
+          <w:rFonts w:ascii="Times" w:hAnsi="Times"/>
+        </w:rPr>
+        <w:t xml:space="preserve"> data</w:t>
+      </w:r>
+    </w:p>
+    <w:p>
+      <w:pPr>
+        <w:numPr>
+          <w:ilvl w:val="2"/>
+          <w:numId w:val="3"/>
+        </w:numPr>
+        <w:rPr>
+          <w:rFonts w:ascii="Times" w:hAnsi="Times"/>
+        </w:rPr>
+      </w:pPr>
+      <w:r>
+        <w:rPr>
+          <w:rFonts w:ascii="Times" w:hAnsi="Times"/>
+        </w:rPr>
+        <w:t>Generation of the interaction table defining the final network</w:t>
+      </w:r>
+    </w:p>
+    <w:p>
+      <w:pPr>
+        <w:numPr>
+          <w:ilvl w:val="1"/>
+          <w:numId w:val="3"/>
+        </w:numPr>
+        <w:rPr>
+          <w:rFonts w:ascii="Times" w:hAnsi="Times"/>
+        </w:rPr>
+      </w:pPr>
+      <w:r>
+        <w:rPr>
+          <w:rFonts w:ascii="Times" w:hAnsi="Times"/>
+        </w:rPr>
+        <w:t>Unit t</w:t>
+      </w:r>
+      <w:r>
+        <w:rPr>
+          <w:rFonts w:ascii="Times" w:hAnsi="Times"/>
+        </w:rPr>
+        <w:t>esting to guarantee integrity of code base</w:t>
+      </w:r>
+    </w:p>
+    <w:p>
+      <w:pPr>
+        <w:numPr>
+          <w:ilvl w:val="1"/>
+          <w:numId w:val="3"/>
+        </w:numPr>
+        <w:rPr>
+          <w:rFonts w:ascii="Times" w:hAnsi="Times"/>
+        </w:rPr>
+      </w:pPr>
+      <w:r>
+        <w:rPr>
+          <w:rFonts w:ascii="Times" w:hAnsi="Times"/>
+        </w:rPr>
+        <w:t xml:space="preserve">Visualization of generated </w:t>
+      </w:r>
+      <w:r>
+        <w:rPr>
+          <w:rFonts w:ascii="Times" w:hAnsi="Times"/>
+        </w:rPr>
+        <w:t xml:space="preserve">interaction </w:t>
+      </w:r>
+      <w:r>
+        <w:rPr>
+          <w:rFonts w:ascii="Times" w:hAnsi="Times"/>
+        </w:rPr>
+        <w:t>data in Cytoscape</w:t>
+      </w:r>
+    </w:p>
+    <w:p>
+      <w:pPr>
+        <w:numPr>
+          <w:ilvl w:val="2"/>
+          <w:numId w:val="3"/>
+        </w:numPr>
+        <w:rPr>
+          <w:rFonts w:ascii="Times" w:hAnsi="Times"/>
+        </w:rPr>
+      </w:pPr>
+      <w:r>
+        <w:rPr>
+          <w:rFonts w:ascii="Times" w:hAnsi="Times"/>
+        </w:rPr>
+        <w:t>Loading the interaction table and z-score table</w:t>
+      </w:r>
+    </w:p>
+    <w:p>
+      <w:pPr>
+        <w:numPr>
+          <w:ilvl w:val="2"/>
+          <w:numId w:val="3"/>
+        </w:numPr>
+        <w:rPr>
+          <w:rFonts w:ascii="Times" w:hAnsi="Times"/>
+        </w:rPr>
+      </w:pPr>
+      <w:r>
+        <w:rPr>
+          <w:rFonts w:ascii="Times" w:hAnsi="Times"/>
+        </w:rPr>
+        <w:t>Enhancing visualization by</w:t>
+      </w:r>
+      <w:r>
+        <w:rPr>
+          <w:rFonts w:ascii="Times" w:hAnsi="Times"/>
+        </w:rPr>
+        <w:t xml:space="preserve"> style configuration</w:t>
+      </w:r>
+      <w:r>
+        <w:rPr>
+          <w:rFonts w:ascii="Times" w:hAnsi="Times"/>
+        </w:rPr>
+        <w:t>s</w:t>
+      </w:r>
+    </w:p>
+    <w:p>
+      <w:pPr>
+        <w:numPr>
+          <w:ilvl w:val="2"/>
+          <w:numId w:val="3"/>
+        </w:numPr>
+        <w:rPr>
+          <w:rFonts w:ascii="Times" w:hAnsi="Times"/>
+        </w:rPr>
+      </w:pPr>
+      <w:r>
+        <w:rPr>
+          <w:rFonts w:ascii="Times" w:hAnsi="Times"/>
+        </w:rPr>
+        <w:t xml:space="preserve">AllegroLayout plugin </w:t>
+      </w:r>
+      <w:r>
+        <w:rPr>
+          <w:rFonts w:ascii="Times" w:hAnsi="Times"/>
+        </w:rPr>
+        <w:t xml:space="preserve">and the </w:t>
+      </w:r>
+      <w:proofErr w:type="spellStart"/>
+      <w:r>
+        <w:rPr>
+          <w:rFonts w:ascii="Times" w:hAnsi="Times"/>
+        </w:rPr>
+        <w:t>Fruchterman-Reingold</w:t>
+      </w:r>
+      <w:proofErr w:type="spellEnd"/>
+      <w:r>
+        <w:rPr>
+          <w:rFonts w:ascii="Times" w:hAnsi="Times"/>
+        </w:rPr>
+        <w:t xml:space="preserve"> algorithm </w:t>
+      </w:r>
+      <w:r>
+        <w:rPr>
+          <w:rFonts w:ascii="Times" w:hAnsi="Times"/>
+        </w:rPr>
+        <w:t xml:space="preserve">to calculate the </w:t>
+      </w:r>
+      <w:r>
+        <w:rPr>
+          <w:rFonts w:ascii="Times" w:hAnsi="Times"/>
+        </w:rPr>
+        <w:t xml:space="preserve">final </w:t>
+      </w:r>
+      <w:r>
+        <w:rPr>
+          <w:rFonts w:ascii="Times" w:hAnsi="Times"/>
+        </w:rPr>
+        <w:t>network layout</w:t>
+      </w:r>
+    </w:p>
+    <w:p>
+      <w:pPr>
+        <w:numPr>
+          <w:ilvl w:val="0"/>
+          <w:numId w:val="3"/>
+        </w:numPr>
+        <w:rPr>
+          <w:rFonts w:ascii="Times" w:hAnsi="Times"/>
+          <w:b/>
+        </w:rPr>
+      </w:pPr>
+      <w:r>
+        <w:rPr>
+          <w:rFonts w:ascii="Times" w:hAnsi="Times"/>
+          <w:b/>
+        </w:rPr>
+        <w:t>Results</w:t>
+      </w:r>
+    </w:p>
+    <w:p>
+      <w:pPr>
+        <w:numPr>
+          <w:ilvl w:val="1"/>
+          <w:numId w:val="3"/>
+        </w:numPr>
+        <w:rPr>
+          <w:rFonts w:ascii="Times" w:hAnsi="Times"/>
+        </w:rPr>
+      </w:pPr>
+      <w:r>
+        <w:rPr>
+          <w:rFonts w:ascii="Times" w:hAnsi="Times"/>
+        </w:rPr>
+        <w:t>Generated interactions from test data</w:t>
+      </w:r>
+      <w:r>
+        <w:rPr>
+          <w:rFonts w:ascii="Times" w:hAnsi="Times"/>
+        </w:rPr>
+        <w:t xml:space="preserve"> and c</w:t>
+      </w:r>
+      <w:r>
+        <w:rPr>
+          <w:rFonts w:ascii="Times" w:hAnsi="Times"/>
+        </w:rPr>
+        <w:t>haracteristics of the produced network</w:t>
+      </w:r>
+    </w:p>
+    <w:p>
+      <w:pPr>
+        <w:numPr>
+          <w:ilvl w:val="2"/>
+          <w:numId w:val="3"/>
+        </w:numPr>
+        <w:rPr>
+          <w:rFonts w:ascii="Times" w:hAnsi="Times"/>
+        </w:rPr>
+      </w:pPr>
+      <w:r>
+        <w:rPr>
+          <w:rFonts w:ascii="Times" w:hAnsi="Times"/>
+        </w:rPr>
+        <w:t>Available high-throughput genomic test data</w:t>
+      </w:r>
+    </w:p>
+    <w:p>
+      <w:pPr>
+        <w:numPr>
+          <w:ilvl w:val="2"/>
+          <w:numId w:val="3"/>
+        </w:numPr>
+        <w:rPr>
+          <w:rFonts w:ascii="Times" w:hAnsi="Times"/>
+          <w:color w:val="767171" w:themeColor="background2" w:themeShade="80"/>
+        </w:rPr>
+      </w:pPr>
+      <w:r>
+        <w:rPr>
+          <w:rFonts w:ascii="Times" w:hAnsi="Times"/>
+        </w:rPr>
+        <w:t>Basic network statistics</w:t>
       </w:r>
       <w:r>
         <w:rPr>
@@ -355,104 +949,323 @@
       <w:r>
         <w:rPr>
           <w:rFonts w:ascii="Times" w:hAnsi="Times"/>
-          <w:color w:val="A6A6A6" w:themeColor="background1" w:themeShade="A6"/>
-        </w:rPr>
-        <w:t>(foundation for project)</w:t>
-      </w:r>
-    </w:p>
-    <w:p>
-      <w:pPr>
-        <w:numPr>
-          <w:ilvl w:val="2"/>
-          <w:numId w:val="3"/>
-        </w:numPr>
-        <w:rPr>
-          <w:rFonts w:ascii="Times" w:hAnsi="Times"/>
-          <w:color w:val="A6A6A6" w:themeColor="background1" w:themeShade="A6"/>
-        </w:rPr>
-      </w:pPr>
-      <w:r>
-        <w:rPr>
-          <w:rFonts w:ascii="Times" w:hAnsi="Times"/>
-        </w:rPr>
-        <w:t>The basis for reproduci</w:t>
-      </w:r>
-      <w:r>
-        <w:rPr>
-          <w:rFonts w:ascii="Times" w:hAnsi="Times"/>
-        </w:rPr>
-        <w:t xml:space="preserve">ble and reusable methods for network analysis of high-throughput genomic data </w:t>
-      </w:r>
-      <w:r>
-        <w:rPr>
-          <w:rFonts w:ascii="Times" w:hAnsi="Times"/>
-          <w:color w:val="A6A6A6" w:themeColor="background1" w:themeShade="A6"/>
-        </w:rPr>
-        <w:t>[</w:t>
+          <w:color w:val="767171" w:themeColor="background2" w:themeShade="80"/>
+        </w:rPr>
+        <w:t>(via Cytoscape analysis)</w:t>
+      </w:r>
+    </w:p>
+    <w:p>
+      <w:pPr>
+        <w:numPr>
+          <w:ilvl w:val="1"/>
+          <w:numId w:val="3"/>
+        </w:numPr>
+        <w:rPr>
+          <w:rFonts w:ascii="Times" w:hAnsi="Times"/>
+        </w:rPr>
+      </w:pPr>
+      <w:r>
+        <w:rPr>
+          <w:rFonts w:ascii="Times" w:hAnsi="Times"/>
+        </w:rPr>
+        <w:t xml:space="preserve">Changes in </w:t>
+      </w:r>
+      <w:r>
+        <w:rPr>
+          <w:rFonts w:ascii="Times" w:hAnsi="Times"/>
+        </w:rPr>
+        <w:t xml:space="preserve">general </w:t>
+      </w:r>
+      <w:r>
+        <w:rPr>
+          <w:rFonts w:ascii="Times" w:hAnsi="Times"/>
+        </w:rPr>
+        <w:t>network topology with</w:t>
+      </w:r>
+      <w:r>
+        <w:rPr>
+          <w:rFonts w:ascii="Times" w:hAnsi="Times"/>
+        </w:rPr>
+        <w:t xml:space="preserve"> varying parameters</w:t>
+      </w:r>
+      <w:r>
+        <w:rPr>
+          <w:rFonts w:ascii="Times" w:hAnsi="Times"/>
+        </w:rPr>
+        <w:t xml:space="preserve"> </w:t>
+      </w:r>
+    </w:p>
+    <w:p>
+      <w:pPr>
+        <w:numPr>
+          <w:ilvl w:val="2"/>
+          <w:numId w:val="3"/>
+        </w:numPr>
+        <w:rPr>
+          <w:rFonts w:ascii="Times" w:hAnsi="Times"/>
+        </w:rPr>
+      </w:pPr>
+      <w:r>
+        <w:rPr>
+          <w:rFonts w:ascii="Times" w:hAnsi="Times"/>
+        </w:rPr>
+        <w:t>Z</w:t>
+      </w:r>
+      <w:r>
+        <w:rPr>
+          <w:rFonts w:ascii="Times" w:hAnsi="Times"/>
+        </w:rPr>
+        <w:t xml:space="preserve">-score filtering </w:t>
+      </w:r>
+      <w:r>
+        <w:rPr>
+          <w:rFonts w:ascii="Times" w:hAnsi="Times"/>
+        </w:rPr>
+        <w:t>and its effect on node clustering</w:t>
+      </w:r>
+    </w:p>
+    <w:p>
+      <w:pPr>
+        <w:numPr>
+          <w:ilvl w:val="2"/>
+          <w:numId w:val="3"/>
+        </w:numPr>
+        <w:rPr>
+          <w:rFonts w:ascii="Times" w:hAnsi="Times"/>
+        </w:rPr>
+      </w:pPr>
+      <w:r>
+        <w:rPr>
+          <w:rFonts w:ascii="Times" w:hAnsi="Times"/>
+        </w:rPr>
+        <w:t>The influence of a c</w:t>
+      </w:r>
+      <w:r>
+        <w:rPr>
+          <w:rFonts w:ascii="Times" w:hAnsi="Times"/>
+        </w:rPr>
+        <w:t>onfi</w:t>
+      </w:r>
+      <w:r>
+        <w:rPr>
+          <w:rFonts w:ascii="Times" w:hAnsi="Times"/>
+        </w:rPr>
+        <w:t>dence score cutoff on network interactions</w:t>
+      </w:r>
+    </w:p>
+    <w:p>
+      <w:pPr>
+        <w:numPr>
+          <w:ilvl w:val="1"/>
+          <w:numId w:val="3"/>
+        </w:numPr>
+        <w:rPr>
+          <w:rFonts w:ascii="Times" w:hAnsi="Times"/>
+        </w:rPr>
+      </w:pPr>
+      <w:r>
+        <w:rPr>
+          <w:rFonts w:ascii="Times" w:hAnsi="Times"/>
+        </w:rPr>
+        <w:t xml:space="preserve">Gene enrichment analysis using literature curated list of Th17 relevant genes </w:t>
+      </w:r>
+      <w:r>
+        <w:rPr>
+          <w:rFonts w:ascii="Times" w:hAnsi="Times"/>
+          <w:color w:val="767171" w:themeColor="background2" w:themeShade="80"/>
+        </w:rPr>
+        <w:t>(mmc2.xlsx list provided</w:t>
+      </w:r>
+      <w:r>
+        <w:rPr>
+          <w:rFonts w:ascii="Times" w:hAnsi="Times"/>
+          <w:color w:val="767171" w:themeColor="background2" w:themeShade="80"/>
+        </w:rPr>
+        <w:t xml:space="preserve"> on Cell</w:t>
+      </w:r>
+      <w:r>
+        <w:rPr>
+          <w:rFonts w:ascii="Times" w:hAnsi="Times"/>
+          <w:color w:val="767171" w:themeColor="background2" w:themeShade="80"/>
+        </w:rPr>
+        <w:t>, p</w:t>
+      </w:r>
+      <w:r>
+        <w:rPr>
+          <w:rFonts w:ascii="Times" w:hAnsi="Times"/>
+          <w:color w:val="767171" w:themeColor="background2" w:themeShade="80"/>
+        </w:rPr>
+        <w:t>recision/ recall of reported transcription factor interactions</w:t>
+      </w:r>
+      <w:r>
+        <w:rPr>
+          <w:rFonts w:ascii="Times" w:hAnsi="Times"/>
+          <w:color w:val="767171" w:themeColor="background2" w:themeShade="80"/>
+        </w:rPr>
+        <w:t xml:space="preserve">, </w:t>
       </w:r>
       <w:proofErr w:type="spellStart"/>
       <w:r>
         <w:rPr>
           <w:rFonts w:ascii="Times" w:hAnsi="Times"/>
-          <w:color w:val="A6A6A6" w:themeColor="background1" w:themeShade="A6"/>
-        </w:rPr>
-        <w:t>Ciofiani</w:t>
+          <w:color w:val="767171" w:themeColor="background2" w:themeShade="80"/>
+        </w:rPr>
+        <w:t>aucPR</w:t>
       </w:r>
       <w:proofErr w:type="spellEnd"/>
       <w:r>
         <w:rPr>
           <w:rFonts w:ascii="Times" w:hAnsi="Times"/>
-          <w:color w:val="A6A6A6" w:themeColor="background1" w:themeShade="A6"/>
-        </w:rPr>
-        <w:t xml:space="preserve"> 2012 paper]</w:t>
-      </w:r>
-    </w:p>
-    <w:p>
-      <w:pPr>
-        <w:numPr>
-          <w:ilvl w:val="2"/>
-          <w:numId w:val="3"/>
-        </w:numPr>
-        <w:rPr>
-          <w:rFonts w:ascii="Times" w:hAnsi="Times"/>
-        </w:rPr>
-      </w:pPr>
-      <w:r>
-        <w:rPr>
-          <w:rFonts w:ascii="Times" w:hAnsi="Times"/>
-        </w:rPr>
-        <w:t xml:space="preserve">Processing called peaks from ChIP-seq analysis </w:t>
-      </w:r>
-      <w:r>
-        <w:rPr>
-          <w:rFonts w:ascii="Times" w:hAnsi="Times"/>
-          <w:color w:val="A6A6A6" w:themeColor="background1" w:themeShade="A6"/>
-        </w:rPr>
-        <w:t>(Poisson model)</w:t>
-      </w:r>
-    </w:p>
-    <w:p>
-      <w:pPr>
-        <w:numPr>
-          <w:ilvl w:val="2"/>
-          <w:numId w:val="3"/>
-        </w:numPr>
-        <w:rPr>
-          <w:rFonts w:ascii="Times" w:hAnsi="Times"/>
-        </w:rPr>
-      </w:pPr>
-      <w:r>
-        <w:rPr>
-          <w:rFonts w:ascii="Times" w:hAnsi="Times"/>
-        </w:rPr>
-        <w:t xml:space="preserve">Combination of different NGS data types </w:t>
-      </w:r>
-      <w:r>
-        <w:rPr>
-          <w:rFonts w:ascii="Times" w:hAnsi="Times"/>
-          <w:color w:val="A6A6A6" w:themeColor="background1" w:themeShade="A6"/>
-        </w:rPr>
-        <w:t>(idea, purpose)</w:t>
+          <w:color w:val="767171" w:themeColor="background2" w:themeShade="80"/>
+        </w:rPr>
+        <w:t>)</w:t>
+      </w:r>
+    </w:p>
+    <w:p>
+      <w:pPr>
+        <w:numPr>
+          <w:ilvl w:val="1"/>
+          <w:numId w:val="3"/>
+        </w:numPr>
+        <w:rPr>
+          <w:rFonts w:ascii="Times" w:hAnsi="Times"/>
+        </w:rPr>
+      </w:pPr>
+      <w:r>
+        <w:rPr>
+          <w:rFonts w:ascii="Times" w:hAnsi="Times"/>
+        </w:rPr>
+        <w:t xml:space="preserve">Statistics of transcription factor </w:t>
+      </w:r>
+      <w:r>
+        <w:rPr>
+          <w:rFonts w:ascii="Times" w:hAnsi="Times"/>
+        </w:rPr>
+        <w:t>interactions</w:t>
+      </w:r>
+    </w:p>
+    <w:p>
+      <w:pPr>
+        <w:numPr>
+          <w:ilvl w:val="2"/>
+          <w:numId w:val="3"/>
+        </w:numPr>
+        <w:rPr>
+          <w:rFonts w:ascii="Times" w:hAnsi="Times"/>
+        </w:rPr>
+      </w:pPr>
+      <w:r>
+        <w:rPr>
+          <w:rFonts w:ascii="Times" w:hAnsi="Times"/>
+        </w:rPr>
+        <w:lastRenderedPageBreak/>
+        <w:t>I</w:t>
+      </w:r>
+      <w:r>
+        <w:rPr>
+          <w:rFonts w:ascii="Times" w:hAnsi="Times"/>
+        </w:rPr>
+        <w:t>nteractions</w:t>
+      </w:r>
+      <w:r>
+        <w:rPr>
+          <w:rFonts w:ascii="Times" w:hAnsi="Times"/>
+        </w:rPr>
+        <w:t xml:space="preserve"> with target genes</w:t>
+      </w:r>
+    </w:p>
+    <w:p>
+      <w:pPr>
+        <w:numPr>
+          <w:ilvl w:val="2"/>
+          <w:numId w:val="3"/>
+        </w:numPr>
+        <w:rPr>
+          <w:rFonts w:ascii="Times" w:hAnsi="Times"/>
+        </w:rPr>
+      </w:pPr>
+      <w:r>
+        <w:rPr>
+          <w:rFonts w:ascii="Times" w:hAnsi="Times"/>
+        </w:rPr>
+        <w:t xml:space="preserve">Interactions </w:t>
+      </w:r>
+      <w:r>
+        <w:rPr>
+          <w:rFonts w:ascii="Times" w:hAnsi="Times"/>
+        </w:rPr>
+        <w:t>between</w:t>
+      </w:r>
+      <w:r>
+        <w:rPr>
+          <w:rFonts w:ascii="Times" w:hAnsi="Times"/>
+        </w:rPr>
+        <w:t xml:space="preserve"> core transcription fac</w:t>
+      </w:r>
+      <w:r>
+        <w:rPr>
+          <w:rFonts w:ascii="Times" w:hAnsi="Times"/>
+        </w:rPr>
+        <w:t>tors</w:t>
+      </w:r>
+    </w:p>
+    <w:p>
+      <w:pPr>
+        <w:numPr>
+          <w:ilvl w:val="1"/>
+          <w:numId w:val="3"/>
+        </w:numPr>
+        <w:rPr>
+          <w:rFonts w:ascii="Times" w:hAnsi="Times"/>
+        </w:rPr>
+      </w:pPr>
+      <w:r>
+        <w:rPr>
+          <w:rFonts w:ascii="Times" w:hAnsi="Times"/>
+        </w:rPr>
+        <w:t xml:space="preserve">Quantitative comparison of produced network with </w:t>
+      </w:r>
+      <w:r>
+        <w:rPr>
+          <w:rFonts w:ascii="Times" w:hAnsi="Times"/>
+        </w:rPr>
+        <w:t xml:space="preserve">an </w:t>
+      </w:r>
+      <w:r>
+        <w:rPr>
+          <w:rFonts w:ascii="Times" w:hAnsi="Times"/>
+        </w:rPr>
+        <w:t xml:space="preserve">example network provided by original authors </w:t>
+      </w:r>
+      <w:r>
+        <w:rPr>
+          <w:rFonts w:ascii="Times" w:hAnsi="Times"/>
+          <w:color w:val="999999"/>
+        </w:rPr>
+        <w:t>(using Cytoscape analysis tools)</w:t>
+      </w:r>
+    </w:p>
+    <w:p>
+      <w:pPr>
+        <w:numPr>
+          <w:ilvl w:val="1"/>
+          <w:numId w:val="3"/>
+        </w:numPr>
+        <w:rPr>
+          <w:rFonts w:ascii="Times" w:hAnsi="Times"/>
+        </w:rPr>
+      </w:pPr>
+      <w:r>
+        <w:rPr>
+          <w:rFonts w:ascii="Times" w:hAnsi="Times"/>
+        </w:rPr>
+        <w:t xml:space="preserve">Effects of </w:t>
+      </w:r>
+      <w:r>
+        <w:rPr>
+          <w:rFonts w:ascii="Times" w:hAnsi="Times"/>
+        </w:rPr>
+        <w:t>using custom DESeq data</w:t>
       </w:r>
     </w:p>
     <w:p>
@@ -471,7 +1284,7 @@
           <w:rFonts w:ascii="Times" w:hAnsi="Times"/>
           <w:b/>
         </w:rPr>
-        <w:t>Methods</w:t>
+        <w:t>Discussion</w:t>
       </w:r>
     </w:p>
     <w:p>
@@ -488,13 +1301,13 @@
         <w:rPr>
           <w:rFonts w:ascii="Times" w:hAnsi="Times"/>
         </w:rPr>
-        <w:t>Softw</w:t>
-      </w:r>
-      <w:r>
-        <w:rPr>
-          <w:rFonts w:ascii="Times" w:hAnsi="Times"/>
-        </w:rPr>
-        <w:t>are environment (R, git, bash)</w:t>
+        <w:t>General implementation</w:t>
+      </w:r>
+      <w:r>
+        <w:rPr>
+          <w:rFonts w:ascii="Times" w:hAnsi="Times"/>
+        </w:rPr>
+        <w:t xml:space="preserve"> differences to original method</w:t>
       </w:r>
     </w:p>
     <w:p>
@@ -511,48 +1324,65 @@
         <w:rPr>
           <w:rFonts w:ascii="Times" w:hAnsi="Times"/>
         </w:rPr>
-        <w:t>Usability and reproducibility</w:t>
-      </w:r>
-    </w:p>
-    <w:p>
-      <w:pPr>
-        <w:numPr>
-          <w:ilvl w:val="2"/>
-          <w:numId w:val="3"/>
-        </w:numPr>
-        <w:rPr>
-          <w:rFonts w:ascii="Times" w:hAnsi="Times"/>
-        </w:rPr>
-      </w:pPr>
-      <w:r>
-        <w:rPr>
-          <w:rFonts w:ascii="Times" w:hAnsi="Times"/>
-        </w:rPr>
-        <w:t xml:space="preserve">Project setup and structure (setup-script) </w:t>
-      </w:r>
-    </w:p>
-    <w:p>
-      <w:pPr>
-        <w:numPr>
-          <w:ilvl w:val="2"/>
-          <w:numId w:val="3"/>
-        </w:numPr>
-        <w:rPr>
-          <w:rFonts w:ascii="Times" w:hAnsi="Times"/>
-        </w:rPr>
-      </w:pPr>
-      <w:r>
-        <w:rPr>
-          <w:rFonts w:ascii="Times" w:hAnsi="Times"/>
-          <w:color w:val="FF0000"/>
-        </w:rPr>
-        <w:t>NCBI GEO</w:t>
-      </w:r>
-      <w:r>
-        <w:rPr>
-          <w:rFonts w:ascii="Times" w:hAnsi="Times"/>
-        </w:rPr>
-        <w:t xml:space="preserve"> data download and data folders</w:t>
+        <w:t>The effects of score filtering</w:t>
+      </w:r>
+      <w:r>
+        <w:rPr>
+          <w:rFonts w:ascii="Times" w:hAnsi="Times"/>
+        </w:rPr>
+        <w:t xml:space="preserve"> on network topology</w:t>
+      </w:r>
+    </w:p>
+    <w:p>
+      <w:pPr>
+        <w:numPr>
+          <w:ilvl w:val="2"/>
+          <w:numId w:val="3"/>
+        </w:numPr>
+        <w:rPr>
+          <w:rFonts w:ascii="Times" w:hAnsi="Times"/>
+        </w:rPr>
+      </w:pPr>
+      <w:r>
+        <w:rPr>
+          <w:rFonts w:ascii="Times" w:hAnsi="Times"/>
+        </w:rPr>
+        <w:t xml:space="preserve">What does z-score filtering achieve? </w:t>
+      </w:r>
+      <w:r>
+        <w:rPr>
+          <w:rFonts w:ascii="Times" w:hAnsi="Times"/>
+        </w:rPr>
+        <w:t xml:space="preserve">Does node clustering </w:t>
+      </w:r>
+      <w:r>
+        <w:rPr>
+          <w:rFonts w:ascii="Times" w:hAnsi="Times"/>
+        </w:rPr>
+        <w:t>significantly change?</w:t>
+      </w:r>
+    </w:p>
+    <w:p>
+      <w:pPr>
+        <w:numPr>
+          <w:ilvl w:val="2"/>
+          <w:numId w:val="3"/>
+        </w:numPr>
+        <w:rPr>
+          <w:rFonts w:ascii="Times" w:hAnsi="Times"/>
+        </w:rPr>
+      </w:pPr>
+      <w:r>
+        <w:rPr>
+          <w:rFonts w:ascii="Times" w:hAnsi="Times"/>
+        </w:rPr>
+        <w:t>What is the ideal confidence score cutoff</w:t>
+      </w:r>
+      <w:r>
+        <w:rPr>
+          <w:rFonts w:ascii="Times" w:hAnsi="Times"/>
+        </w:rPr>
+        <w:t>?</w:t>
       </w:r>
     </w:p>
     <w:p>
@@ -569,178 +1399,41 @@
         <w:rPr>
           <w:rFonts w:ascii="Times" w:hAnsi="Times"/>
         </w:rPr>
-        <w:t>Network generation algorithm</w:t>
-      </w:r>
-    </w:p>
-    <w:p>
-      <w:pPr>
-        <w:numPr>
-          <w:ilvl w:val="2"/>
-          <w:numId w:val="3"/>
-        </w:numPr>
-        <w:rPr>
-          <w:rFonts w:ascii="Times" w:hAnsi="Times"/>
-        </w:rPr>
-      </w:pPr>
-      <w:r>
-        <w:rPr>
-          <w:rFonts w:ascii="Times" w:hAnsi="Times"/>
-        </w:rPr>
-        <w:t xml:space="preserve">NGS </w:t>
-      </w:r>
-      <w:r>
-        <w:rPr>
-          <w:rFonts w:ascii="Times" w:hAnsi="Times"/>
-        </w:rPr>
-        <w:t xml:space="preserve">input </w:t>
-      </w:r>
-      <w:r>
-        <w:rPr>
-          <w:rFonts w:ascii="Times" w:hAnsi="Times"/>
-        </w:rPr>
-        <w:t>data</w:t>
-      </w:r>
-    </w:p>
-    <w:p>
-      <w:pPr>
-        <w:numPr>
-          <w:ilvl w:val="2"/>
-          <w:numId w:val="3"/>
-        </w:numPr>
-        <w:rPr>
-          <w:rFonts w:ascii="Times" w:hAnsi="Times"/>
-        </w:rPr>
-      </w:pPr>
-      <w:r>
-        <w:rPr>
-          <w:rFonts w:ascii="Times" w:hAnsi="Times"/>
-        </w:rPr>
-        <w:t>Initial parsing and processing</w:t>
-      </w:r>
-    </w:p>
-    <w:p>
-      <w:pPr>
-        <w:numPr>
-          <w:ilvl w:val="2"/>
-          <w:numId w:val="3"/>
-        </w:numPr>
-        <w:rPr>
-          <w:rFonts w:ascii="Times" w:hAnsi="Times"/>
-        </w:rPr>
-      </w:pPr>
-      <w:r>
-        <w:rPr>
-          <w:rFonts w:ascii="Times" w:hAnsi="Times"/>
-        </w:rPr>
-        <w:t>Filtering of target genes</w:t>
-      </w:r>
-    </w:p>
-    <w:p>
-      <w:pPr>
-        <w:numPr>
-          <w:ilvl w:val="2"/>
-          <w:numId w:val="3"/>
-        </w:numPr>
-        <w:rPr>
-          <w:rFonts w:ascii="Times" w:hAnsi="Times"/>
-        </w:rPr>
-      </w:pPr>
-      <w:r>
-        <w:rPr>
-          <w:rFonts w:ascii="Times" w:hAnsi="Times"/>
-        </w:rPr>
-        <w:t>Distinction of activator and repressor matrices</w:t>
-      </w:r>
-    </w:p>
-    <w:p>
-      <w:pPr>
-        <w:numPr>
-          <w:ilvl w:val="2"/>
-          <w:numId w:val="3"/>
-        </w:numPr>
-        <w:rPr>
-          <w:rFonts w:ascii="Times" w:hAnsi="Times"/>
-        </w:rPr>
-      </w:pPr>
-      <w:r>
-        <w:rPr>
-          <w:rFonts w:ascii="Times" w:hAnsi="Times"/>
-        </w:rPr>
-        <w:t>Data integration by quantile ranking</w:t>
-      </w:r>
-    </w:p>
-    <w:p>
-      <w:pPr>
-        <w:numPr>
-          <w:ilvl w:val="2"/>
-          <w:numId w:val="3"/>
-        </w:numPr>
-        <w:rPr>
-          <w:rFonts w:ascii="Times" w:hAnsi="Times"/>
-        </w:rPr>
-      </w:pPr>
-      <w:r>
-        <w:rPr>
-          <w:rFonts w:ascii="Times" w:hAnsi="Times"/>
-        </w:rPr>
-        <w:t>Combination of ranked data type matrices</w:t>
-      </w:r>
-    </w:p>
-    <w:p>
-      <w:pPr>
-        <w:numPr>
-          <w:ilvl w:val="2"/>
-          <w:numId w:val="3"/>
-        </w:numPr>
-        <w:rPr>
-          <w:rFonts w:ascii="Times" w:hAnsi="Times"/>
-        </w:rPr>
-      </w:pPr>
-      <w:r>
-        <w:rPr>
-          <w:rFonts w:ascii="Times" w:hAnsi="Times"/>
-        </w:rPr>
-        <w:t>Application of sign matrix from DESeq data to indicate</w:t>
-      </w:r>
-      <w:r>
-        <w:rPr>
-          <w:rFonts w:ascii="Times" w:hAnsi="Times"/>
-        </w:rPr>
-        <w:t xml:space="preserve"> activating or repressing interactions</w:t>
-      </w:r>
-    </w:p>
-    <w:p>
-      <w:pPr>
-        <w:numPr>
-          <w:ilvl w:val="2"/>
-          <w:numId w:val="3"/>
-        </w:numPr>
-        <w:rPr>
-          <w:rFonts w:ascii="Times" w:hAnsi="Times"/>
-        </w:rPr>
-      </w:pPr>
-      <w:r>
-        <w:rPr>
-          <w:rFonts w:ascii="Times" w:hAnsi="Times"/>
-        </w:rPr>
-        <w:t>Generation of the interaction table defining the final network</w:t>
-      </w:r>
-    </w:p>
-    <w:p>
-      <w:pPr>
-        <w:numPr>
-          <w:ilvl w:val="2"/>
-          <w:numId w:val="3"/>
-        </w:numPr>
-        <w:rPr>
-          <w:rFonts w:ascii="Times" w:hAnsi="Times"/>
-        </w:rPr>
-      </w:pPr>
-      <w:r>
-        <w:rPr>
-          <w:rFonts w:ascii="Times" w:hAnsi="Times"/>
-        </w:rPr>
-        <w:t>Confidence score cutoff</w:t>
+        <w:t>Retrieval of literature curated Th17 relevant genes</w:t>
+      </w:r>
+    </w:p>
+    <w:p>
+      <w:pPr>
+        <w:numPr>
+          <w:ilvl w:val="2"/>
+          <w:numId w:val="3"/>
+        </w:numPr>
+        <w:rPr>
+          <w:rFonts w:ascii="Times" w:hAnsi="Times"/>
+        </w:rPr>
+      </w:pPr>
+      <w:r>
+        <w:rPr>
+          <w:rFonts w:ascii="Times" w:hAnsi="Times"/>
+        </w:rPr>
+        <w:t>Predictive value for transcription factor interactions</w:t>
+      </w:r>
+    </w:p>
+    <w:p>
+      <w:pPr>
+        <w:numPr>
+          <w:ilvl w:val="2"/>
+          <w:numId w:val="3"/>
+        </w:numPr>
+        <w:rPr>
+          <w:rFonts w:ascii="Times" w:hAnsi="Times"/>
+        </w:rPr>
+      </w:pPr>
+      <w:r>
+        <w:rPr>
+          <w:rFonts w:ascii="Times" w:hAnsi="Times"/>
+        </w:rPr>
+        <w:t>Possible improvements to increase prediction value</w:t>
       </w:r>
     </w:p>
     <w:p>
@@ -757,7 +1450,13 @@
         <w:rPr>
           <w:rFonts w:ascii="Times" w:hAnsi="Times"/>
         </w:rPr>
-        <w:t>Testing to guarantee integrity of code base</w:t>
+        <w:t>Q</w:t>
+      </w:r>
+      <w:r>
+        <w:rPr>
+          <w:rFonts w:ascii="Times" w:hAnsi="Times"/>
+        </w:rPr>
+        <w:t>uantitative network comparison using Cytoscape tools</w:t>
       </w:r>
     </w:p>
     <w:p>
@@ -774,64 +1473,7 @@
         <w:rPr>
           <w:rFonts w:ascii="Times" w:hAnsi="Times"/>
         </w:rPr>
-        <w:t>Visualization of generated data in Cytoscape</w:t>
-      </w:r>
-    </w:p>
-    <w:p>
-      <w:pPr>
-        <w:numPr>
-          <w:ilvl w:val="2"/>
-          <w:numId w:val="3"/>
-        </w:numPr>
-        <w:rPr>
-          <w:rFonts w:ascii="Times" w:hAnsi="Times"/>
-        </w:rPr>
-      </w:pPr>
-      <w:r>
-        <w:rPr>
-          <w:rFonts w:ascii="Times" w:hAnsi="Times"/>
-        </w:rPr>
-        <w:t>Loading the interaction table and z-score</w:t>
-      </w:r>
-      <w:r>
-        <w:rPr>
-          <w:rFonts w:ascii="Times" w:hAnsi="Times"/>
-        </w:rPr>
-        <w:t xml:space="preserve"> table</w:t>
-      </w:r>
-    </w:p>
-    <w:p>
-      <w:pPr>
-        <w:numPr>
-          <w:ilvl w:val="2"/>
-          <w:numId w:val="3"/>
-        </w:numPr>
-        <w:rPr>
-          <w:rFonts w:ascii="Times" w:hAnsi="Times"/>
-        </w:rPr>
-      </w:pPr>
-      <w:r>
-        <w:rPr>
-          <w:rFonts w:ascii="Times" w:hAnsi="Times"/>
-        </w:rPr>
-        <w:t>How style configuration enables visualization</w:t>
-      </w:r>
-    </w:p>
-    <w:p>
-      <w:pPr>
-        <w:numPr>
-          <w:ilvl w:val="2"/>
-          <w:numId w:val="3"/>
-        </w:numPr>
-        <w:rPr>
-          <w:rFonts w:ascii="Times" w:hAnsi="Times"/>
-        </w:rPr>
-      </w:pPr>
-      <w:r>
-        <w:rPr>
-          <w:rFonts w:ascii="Times" w:hAnsi="Times"/>
-        </w:rPr>
-        <w:t>AllegroLayout plugin to calculate the network layout</w:t>
+        <w:t>Custom DESeq data</w:t>
       </w:r>
     </w:p>
     <w:p>
@@ -842,15 +1484,14 @@
         </w:numPr>
         <w:rPr>
           <w:rFonts w:ascii="Times" w:hAnsi="Times"/>
+        </w:rPr>
+      </w:pPr>
+      <w:r>
+        <w:rPr>
+          <w:rFonts w:ascii="Times" w:hAnsi="Times"/>
           <w:b/>
         </w:rPr>
-      </w:pPr>
-      <w:r>
-        <w:rPr>
-          <w:rFonts w:ascii="Times" w:hAnsi="Times"/>
-          <w:b/>
-        </w:rPr>
-        <w:t>Results</w:t>
+        <w:t>Conclusion</w:t>
       </w:r>
     </w:p>
     <w:p>
@@ -867,392 +1508,19 @@
         <w:rPr>
           <w:rFonts w:ascii="Times" w:hAnsi="Times"/>
         </w:rPr>
-        <w:t>Characteristics of the produced network</w:t>
-      </w:r>
-    </w:p>
-    <w:p>
-      <w:pPr>
-        <w:numPr>
-          <w:ilvl w:val="1"/>
-          <w:numId w:val="3"/>
-        </w:numPr>
-        <w:rPr>
-          <w:rFonts w:ascii="Times" w:hAnsi="Times"/>
-        </w:rPr>
-      </w:pPr>
-      <w:r>
-        <w:rPr>
-          <w:rFonts w:ascii="Times" w:hAnsi="Times"/>
-        </w:rPr>
-        <w:t>Note network reactions to</w:t>
-      </w:r>
-    </w:p>
-    <w:p>
-      <w:pPr>
-        <w:numPr>
-          <w:ilvl w:val="2"/>
-          <w:numId w:val="3"/>
-        </w:numPr>
-        <w:rPr>
-          <w:rFonts w:ascii="Times" w:hAnsi="Times"/>
-        </w:rPr>
-      </w:pPr>
-      <w:r>
-        <w:rPr>
-          <w:rFonts w:ascii="Times" w:hAnsi="Times"/>
-        </w:rPr>
-        <w:t>z-score filtering (layout when clustering?)</w:t>
-      </w:r>
-    </w:p>
-    <w:p>
-      <w:pPr>
-        <w:numPr>
-          <w:ilvl w:val="2"/>
-          <w:numId w:val="3"/>
-        </w:numPr>
-        <w:rPr>
-          <w:rFonts w:ascii="Times" w:hAnsi="Times"/>
-        </w:rPr>
-      </w:pPr>
-      <w:r>
-        <w:rPr>
-          <w:rFonts w:ascii="Times" w:hAnsi="Times"/>
-        </w:rPr>
-        <w:t>confidence score cutoff in final</w:t>
-      </w:r>
-      <w:r>
-        <w:rPr>
-          <w:rFonts w:ascii="Times" w:hAnsi="Times"/>
-        </w:rPr>
-        <w:t xml:space="preserve"> step</w:t>
-      </w:r>
-    </w:p>
-    <w:p>
-      <w:pPr>
-        <w:numPr>
-          <w:ilvl w:val="1"/>
-          <w:numId w:val="3"/>
-        </w:numPr>
-        <w:rPr>
-          <w:rFonts w:ascii="Times" w:hAnsi="Times"/>
-        </w:rPr>
-      </w:pPr>
-      <w:r>
-        <w:rPr>
-          <w:rFonts w:ascii="Times" w:hAnsi="Times"/>
-        </w:rPr>
-        <w:t>Statistics of transcription factor effects in final network?</w:t>
-      </w:r>
-    </w:p>
-    <w:p>
-      <w:pPr>
-        <w:numPr>
-          <w:ilvl w:val="2"/>
-          <w:numId w:val="3"/>
-        </w:numPr>
-        <w:rPr>
-          <w:rFonts w:ascii="Times" w:hAnsi="Times"/>
-        </w:rPr>
-      </w:pPr>
-      <w:r>
-        <w:rPr>
-          <w:rFonts w:ascii="Times" w:hAnsi="Times"/>
-        </w:rPr>
-        <w:t>Percentage of repressive or activating interactions for each transcription factor</w:t>
-      </w:r>
-    </w:p>
-    <w:p>
-      <w:pPr>
-        <w:numPr>
-          <w:ilvl w:val="2"/>
-          <w:numId w:val="3"/>
-        </w:numPr>
-        <w:rPr>
-          <w:rFonts w:ascii="Times" w:hAnsi="Times"/>
-        </w:rPr>
-      </w:pPr>
-      <w:r>
-        <w:rPr>
-          <w:rFonts w:ascii="Times" w:hAnsi="Times"/>
-        </w:rPr>
-        <w:t>Interactions of core transcription factors as expected?</w:t>
-      </w:r>
-    </w:p>
-    <w:p>
-      <w:pPr>
-        <w:numPr>
-          <w:ilvl w:val="1"/>
-          <w:numId w:val="3"/>
-        </w:numPr>
-        <w:rPr>
-          <w:rFonts w:ascii="Times" w:hAnsi="Times"/>
-        </w:rPr>
-      </w:pPr>
-      <w:r>
-        <w:rPr>
-          <w:rFonts w:ascii="Times" w:hAnsi="Times"/>
-        </w:rPr>
-        <w:lastRenderedPageBreak/>
-        <w:t>Error rate of reported transcription factor interac</w:t>
-      </w:r>
-      <w:r>
-        <w:rPr>
-          <w:rFonts w:ascii="Times" w:hAnsi="Times"/>
-        </w:rPr>
-        <w:t>tions compared to interactions predicted by literature or experience based biological functions</w:t>
-      </w:r>
-    </w:p>
-    <w:p>
-      <w:pPr>
-        <w:numPr>
-          <w:ilvl w:val="2"/>
-          <w:numId w:val="3"/>
-        </w:numPr>
-        <w:rPr>
-          <w:rFonts w:ascii="Times" w:hAnsi="Times"/>
-        </w:rPr>
-      </w:pPr>
-      <w:proofErr w:type="spellStart"/>
-      <w:r>
-        <w:rPr>
-          <w:rFonts w:ascii="Times" w:hAnsi="Times"/>
-        </w:rPr>
-        <w:t>aucPR</w:t>
-      </w:r>
-      <w:proofErr w:type="spellEnd"/>
-      <w:r>
-        <w:rPr>
-          <w:rFonts w:ascii="Times" w:hAnsi="Times"/>
-        </w:rPr>
-        <w:t xml:space="preserve"> values</w:t>
-      </w:r>
-    </w:p>
-    <w:p>
-      <w:pPr>
-        <w:numPr>
-          <w:ilvl w:val="1"/>
-          <w:numId w:val="3"/>
-        </w:numPr>
-        <w:rPr>
-          <w:rFonts w:ascii="Times" w:hAnsi="Times"/>
-        </w:rPr>
-      </w:pPr>
-      <w:r>
-        <w:rPr>
-          <w:rFonts w:ascii="Times" w:hAnsi="Times"/>
-        </w:rPr>
-        <w:t>Effects of replacing DESeq data from GEO with custom data</w:t>
-      </w:r>
-    </w:p>
-    <w:p>
-      <w:pPr>
-        <w:numPr>
-          <w:ilvl w:val="1"/>
-          <w:numId w:val="3"/>
-        </w:numPr>
-        <w:rPr>
-          <w:rFonts w:ascii="Times" w:hAnsi="Times"/>
-        </w:rPr>
-      </w:pPr>
-      <w:r>
-        <w:rPr>
-          <w:rFonts w:ascii="Times" w:hAnsi="Times"/>
-        </w:rPr>
-        <w:t>Quantitative comparison of produced network with example network provided by original aut</w:t>
-      </w:r>
-      <w:r>
-        <w:rPr>
-          <w:rFonts w:ascii="Times" w:hAnsi="Times"/>
-        </w:rPr>
-        <w:t xml:space="preserve">hors </w:t>
-      </w:r>
-      <w:r>
-        <w:rPr>
-          <w:rFonts w:ascii="Times" w:hAnsi="Times"/>
-          <w:color w:val="999999"/>
-        </w:rPr>
-        <w:t>(using Cytoscape analysis tools)</w:t>
-      </w:r>
-    </w:p>
-    <w:p>
-      <w:pPr>
-        <w:numPr>
-          <w:ilvl w:val="0"/>
-          <w:numId w:val="3"/>
-        </w:numPr>
-        <w:rPr>
-          <w:rFonts w:ascii="Times" w:hAnsi="Times"/>
-          <w:b/>
-        </w:rPr>
-      </w:pPr>
-      <w:r>
-        <w:rPr>
-          <w:rFonts w:ascii="Times" w:hAnsi="Times"/>
-          <w:b/>
-        </w:rPr>
-        <w:t>Discussion</w:t>
-      </w:r>
-    </w:p>
-    <w:p>
-      <w:pPr>
-        <w:numPr>
-          <w:ilvl w:val="1"/>
-          <w:numId w:val="3"/>
-        </w:numPr>
-        <w:rPr>
-          <w:rFonts w:ascii="Times" w:hAnsi="Times"/>
-        </w:rPr>
-      </w:pPr>
-      <w:r>
-        <w:rPr>
-          <w:rFonts w:ascii="Times" w:hAnsi="Times"/>
-        </w:rPr>
-        <w:t>Computational differences to original method</w:t>
-      </w:r>
-    </w:p>
-    <w:p>
-      <w:pPr>
-        <w:numPr>
-          <w:ilvl w:val="1"/>
-          <w:numId w:val="3"/>
-        </w:numPr>
-        <w:rPr>
-          <w:rFonts w:ascii="Times" w:hAnsi="Times"/>
-        </w:rPr>
-      </w:pPr>
-      <w:r>
-        <w:rPr>
-          <w:rFonts w:ascii="Times" w:hAnsi="Times"/>
-        </w:rPr>
-        <w:t>Discussion of quantitative network comparison using Cytoscape tools</w:t>
-      </w:r>
-    </w:p>
-    <w:p>
-      <w:pPr>
-        <w:numPr>
-          <w:ilvl w:val="1"/>
-          <w:numId w:val="3"/>
-        </w:numPr>
-        <w:rPr>
-          <w:rFonts w:ascii="Times" w:hAnsi="Times"/>
-        </w:rPr>
-      </w:pPr>
-      <w:r>
-        <w:rPr>
-          <w:rFonts w:ascii="Times" w:hAnsi="Times"/>
-        </w:rPr>
-        <w:t>The effects of score filtering</w:t>
-      </w:r>
-      <w:r>
-        <w:rPr>
-          <w:rFonts w:ascii="Times" w:hAnsi="Times"/>
-        </w:rPr>
-        <w:t xml:space="preserve"> on network topology</w:t>
-      </w:r>
-    </w:p>
-    <w:p>
-      <w:pPr>
-        <w:numPr>
-          <w:ilvl w:val="2"/>
-          <w:numId w:val="3"/>
-        </w:numPr>
-        <w:rPr>
-          <w:rFonts w:ascii="Times" w:hAnsi="Times"/>
-        </w:rPr>
-      </w:pPr>
-      <w:r>
-        <w:rPr>
-          <w:rFonts w:ascii="Times" w:hAnsi="Times"/>
-        </w:rPr>
-        <w:t xml:space="preserve">What does z-score filtering achieve? Leave only genes with </w:t>
-      </w:r>
-      <w:r>
-        <w:rPr>
-          <w:rFonts w:ascii="Times" w:hAnsi="Times"/>
-        </w:rPr>
-        <w:t>significant differential expression?</w:t>
-      </w:r>
-    </w:p>
-    <w:p>
-      <w:pPr>
-        <w:numPr>
-          <w:ilvl w:val="2"/>
-          <w:numId w:val="3"/>
-        </w:numPr>
-        <w:rPr>
-          <w:rFonts w:ascii="Times" w:hAnsi="Times"/>
-        </w:rPr>
-      </w:pPr>
-      <w:r>
-        <w:rPr>
-          <w:rFonts w:ascii="Times" w:hAnsi="Times"/>
-        </w:rPr>
-        <w:t>What does confidence score cutoff achieve?</w:t>
-      </w:r>
-    </w:p>
-    <w:p>
-      <w:pPr>
-        <w:numPr>
-          <w:ilvl w:val="1"/>
-          <w:numId w:val="3"/>
-        </w:numPr>
-        <w:rPr>
-          <w:rFonts w:ascii="Times" w:hAnsi="Times"/>
-        </w:rPr>
-      </w:pPr>
-      <w:r>
-        <w:rPr>
-          <w:rFonts w:ascii="Times" w:hAnsi="Times"/>
-        </w:rPr>
-        <w:t>How close are we to literature or experience based biological functions of transcription factors?</w:t>
-      </w:r>
-    </w:p>
-    <w:p>
-      <w:pPr>
-        <w:numPr>
-          <w:ilvl w:val="0"/>
-          <w:numId w:val="3"/>
-        </w:numPr>
-        <w:rPr>
-          <w:rFonts w:ascii="Times" w:hAnsi="Times"/>
-        </w:rPr>
-      </w:pPr>
-      <w:r>
-        <w:rPr>
-          <w:rFonts w:ascii="Times" w:hAnsi="Times"/>
-          <w:b/>
-        </w:rPr>
-        <w:t>Conclusion</w:t>
-      </w:r>
-      <w:r>
-        <w:rPr>
-          <w:rFonts w:ascii="Times" w:hAnsi="Times"/>
-        </w:rPr>
-        <w:t xml:space="preserve"> </w:t>
-      </w:r>
-      <w:r>
-        <w:rPr>
-          <w:rFonts w:ascii="Times" w:hAnsi="Times"/>
-          <w:color w:val="999999"/>
-        </w:rPr>
-        <w:t>(summary of results, further work and scope)</w:t>
-      </w:r>
-    </w:p>
-    <w:p>
-      <w:pPr>
-        <w:numPr>
-          <w:ilvl w:val="1"/>
-          <w:numId w:val="3"/>
-        </w:numPr>
-        <w:rPr>
-          <w:rFonts w:ascii="Times" w:hAnsi="Times"/>
-        </w:rPr>
-      </w:pPr>
-      <w:r>
-        <w:rPr>
-          <w:rFonts w:ascii="Times" w:hAnsi="Times"/>
-        </w:rPr>
-        <w:t>Summary of added value</w:t>
+        <w:t xml:space="preserve">Summary of </w:t>
+      </w:r>
+      <w:r>
+        <w:rPr>
+          <w:rFonts w:ascii="Times" w:hAnsi="Times"/>
+        </w:rPr>
+        <w:t xml:space="preserve">results &amp; </w:t>
+      </w:r>
+      <w:r>
+        <w:rPr>
+          <w:rFonts w:ascii="Times" w:hAnsi="Times"/>
+        </w:rPr>
+        <w:t>added value</w:t>
       </w:r>
     </w:p>
     <w:p>

</xml_diff>